<commit_message>
Added Protocolo da Aplicação, Validação and Conclusões to Report
</commit_message>
<xml_diff>
--- a/Relatório/Relatorio_RCOM.docx
+++ b/Relatório/Relatorio_RCOM.docx
@@ -1545,19 +1545,7 @@
         <w:rPr>
           <w:rFonts w:cstheme="minorHAnsi"/>
         </w:rPr>
-        <w:t xml:space="preserve"> </w:t>
-      </w:r>
-      <w:r>
-        <w:rPr>
-          <w:rFonts w:cstheme="minorHAnsi"/>
-        </w:rPr>
-        <w:t xml:space="preserve">- </w:t>
-      </w:r>
-      <w:r>
-        <w:rPr>
-          <w:rFonts w:cstheme="minorHAnsi"/>
-        </w:rPr>
-        <w:t>Reenvio de tramas por parte do emissor, na falta de resposta.</w:t>
+        <w:t xml:space="preserve"> - Reenvio de tramas por parte do emissor, na falta de resposta.</w:t>
       </w:r>
     </w:p>
     <w:p>
@@ -2464,43 +2452,7 @@
         <w:rPr>
           <w:rFonts w:cstheme="minorHAnsi"/>
         </w:rPr>
-        <w:t xml:space="preserve">A coordenação entre o emissor e o recetor é feita recorrendo ao “número de sequência”, que pode tomar o valor 0 ou 1, e que vem implícito no campo C das tramas. O número de sequência de ambos os processos começa a 0. As respostas do recetor (RR/REJ) indicam o recetor se deve reenviar a trama atual, ou se deve enviar uma nova trama. É necessário reenvio quando o valor do número de sequência recebido pelo emissor é igual ao seu atual, isto é, o recetor pediu o reenvio da trama, devido a erros na informação. Por outro lado, quando </w:t>
-      </w:r>
-      <w:r>
-        <w:rPr>
-          <w:rFonts w:cstheme="minorHAnsi"/>
-        </w:rPr>
-        <w:t xml:space="preserve">o valor do número de sequência recebido pelo emissor é </w:t>
-      </w:r>
-      <w:r>
-        <w:rPr>
-          <w:rFonts w:cstheme="minorHAnsi"/>
-        </w:rPr>
-        <w:t>diferente</w:t>
-      </w:r>
-      <w:r>
-        <w:rPr>
-          <w:rFonts w:cstheme="minorHAnsi"/>
-        </w:rPr>
-        <w:t xml:space="preserve"> </w:t>
-      </w:r>
-      <w:r>
-        <w:rPr>
-          <w:rFonts w:cstheme="minorHAnsi"/>
-        </w:rPr>
-        <w:t>d</w:t>
-      </w:r>
-      <w:r>
-        <w:rPr>
-          <w:rFonts w:cstheme="minorHAnsi"/>
-        </w:rPr>
-        <w:t>o seu atua</w:t>
-      </w:r>
-      <w:r>
-        <w:rPr>
-          <w:rFonts w:cstheme="minorHAnsi"/>
-        </w:rPr>
-        <w:t>l, este deve passar para a próxima trama, uma vez que esta foi requisitada pelo recetor. Esta alternância entre os dois valores possíveis do número de sequência permite esta coordenação entre os dois processos.</w:t>
+        <w:t>A coordenação entre o emissor e o recetor é feita recorrendo ao “número de sequência”, que pode tomar o valor 0 ou 1, e que vem implícito no campo C das tramas. O número de sequência de ambos os processos começa a 0. As respostas do recetor (RR/REJ) indicam o recetor se deve reenviar a trama atual, ou se deve enviar uma nova trama. É necessário reenvio quando o valor do número de sequência recebido pelo emissor é igual ao seu atual, isto é, o recetor pediu o reenvio da trama, devido a erros na informação. Por outro lado, quando o valor do número de sequência recebido pelo emissor é diferente do seu atual, este deve passar para a próxima trama, uma vez que esta foi requisitada pelo recetor. Esta alternância entre os dois valores possíveis do número de sequência permite esta coordenação entre os dois processos.</w:t>
       </w:r>
     </w:p>
     <w:p>
@@ -2965,24 +2917,721 @@
           <w:sz w:val="32"/>
           <w:szCs w:val="32"/>
         </w:rPr>
-        <w:t xml:space="preserve">Protocolo </w:t>
-      </w:r>
-      <w:r>
+        <w:t>Protocolo de aplicação</w:t>
+      </w:r>
+    </w:p>
+    <w:p>
+      <w:pPr>
+        <w:rPr>
+          <w:sz w:val="28"/>
+          <w:szCs w:val="28"/>
+          <w:u w:val="single"/>
+        </w:rPr>
+      </w:pPr>
+      <w:r>
+        <w:rPr>
+          <w:sz w:val="28"/>
+          <w:szCs w:val="28"/>
+          <w:u w:val="single"/>
+        </w:rPr>
+        <w:t>Principais aspetos funcionais:</w:t>
+      </w:r>
+    </w:p>
+    <w:p>
+      <w:pPr>
+        <w:rPr>
+          <w:sz w:val="28"/>
+          <w:szCs w:val="28"/>
+          <w:u w:val="single"/>
+        </w:rPr>
+      </w:pPr>
+      <w:r>
+        <w:rPr>
+          <w:rFonts w:cstheme="minorHAnsi"/>
+        </w:rPr>
+        <w:t xml:space="preserve">  - </w:t>
+      </w:r>
+      <w:r>
+        <w:rPr>
+          <w:rFonts w:cstheme="minorHAnsi"/>
+        </w:rPr>
+        <w:t>Leitura do ficheiro a enviar, por parte do emissor, e criação/escrita de um ficheiro destino por parte do recetor</w:t>
+      </w:r>
+    </w:p>
+    <w:p>
+      <w:pPr>
+        <w:rPr>
+          <w:rFonts w:cstheme="minorHAnsi"/>
+        </w:rPr>
+      </w:pPr>
+      <w:r>
+        <w:rPr>
+          <w:rFonts w:cstheme="minorHAnsi"/>
+        </w:rPr>
+        <w:t xml:space="preserve">  - Envio e Receção dos pacotes de controlo START e END</w:t>
+      </w:r>
+    </w:p>
+    <w:p>
+      <w:pPr>
+        <w:rPr>
+          <w:rFonts w:cstheme="minorHAnsi"/>
+        </w:rPr>
+      </w:pPr>
+      <w:r>
+        <w:rPr>
+          <w:rFonts w:cstheme="minorHAnsi"/>
+        </w:rPr>
+        <w:t xml:space="preserve">  - Divisão da informação do ficheiro conforme o valor de MAX_SIZE</w:t>
+      </w:r>
+      <w:r>
+        <w:rPr>
+          <w:rFonts w:cstheme="minorHAnsi"/>
+        </w:rPr>
+        <w:t>, e c</w:t>
+      </w:r>
+      <w:r>
+        <w:rPr>
+          <w:rFonts w:cstheme="minorHAnsi"/>
+        </w:rPr>
+        <w:t xml:space="preserve">onstrução dos pacotes </w:t>
+      </w:r>
+      <w:r>
+        <w:rPr>
+          <w:rFonts w:cstheme="minorHAnsi"/>
+        </w:rPr>
+        <w:t>de dados</w:t>
+      </w:r>
+      <w:r>
+        <w:rPr>
+          <w:rFonts w:cstheme="minorHAnsi"/>
+        </w:rPr>
+        <w:t>, respeitando a sua estrutura</w:t>
+      </w:r>
+    </w:p>
+    <w:p>
+      <w:pPr>
+        <w:rPr>
+          <w:sz w:val="28"/>
+          <w:szCs w:val="28"/>
+          <w:u w:val="single"/>
+        </w:rPr>
+      </w:pPr>
+    </w:p>
+    <w:p>
+      <w:pPr>
+        <w:rPr>
+          <w:sz w:val="28"/>
+          <w:szCs w:val="28"/>
+          <w:u w:val="single"/>
+        </w:rPr>
+      </w:pPr>
+      <w:r>
+        <w:rPr>
+          <w:sz w:val="28"/>
+          <w:szCs w:val="28"/>
+          <w:u w:val="single"/>
+        </w:rPr>
+        <w:t>Estratégia de implementação</w:t>
+      </w:r>
+      <w:r>
+        <w:rPr>
+          <w:sz w:val="28"/>
+          <w:szCs w:val="28"/>
+          <w:u w:val="single"/>
+        </w:rPr>
+        <w:t>:</w:t>
+      </w:r>
+    </w:p>
+    <w:p>
+      <w:pPr>
+        <w:pStyle w:val="PargrafodaLista"/>
+        <w:numPr>
+          <w:ilvl w:val="0"/>
+          <w:numId w:val="1"/>
+        </w:numPr>
+        <w:rPr>
+          <w:rFonts w:cstheme="minorHAnsi"/>
+        </w:rPr>
+      </w:pPr>
+      <w:r>
+        <w:rPr>
+          <w:rFonts w:cstheme="minorHAnsi"/>
+        </w:rPr>
+        <w:lastRenderedPageBreak/>
+        <w:t>Leitura do ficheiro a enviar, por parte do emissor, e criação/escrita de um ficheiro destino por parte do recetor</w:t>
+      </w:r>
+    </w:p>
+    <w:p>
+      <w:pPr>
+        <w:rPr>
+          <w:rFonts w:cstheme="minorHAnsi"/>
+        </w:rPr>
+      </w:pPr>
+      <w:r>
+        <w:rPr>
+          <w:rFonts w:cstheme="minorHAnsi"/>
+        </w:rPr>
+        <w:t xml:space="preserve">Logo após estabelecer a ligação com o Recetor, o Emissor efetua a abertura do ficheiro a ser copiado, e lê a informação desta, copiando-a para um array </w:t>
+      </w:r>
+      <w:r>
+        <w:rPr>
+          <w:rFonts w:cstheme="minorHAnsi"/>
+          <w:i/>
+          <w:iCs/>
+        </w:rPr>
+        <w:t>fileData</w:t>
+      </w:r>
+      <w:r>
+        <w:rPr>
+          <w:rFonts w:cstheme="minorHAnsi"/>
+        </w:rPr>
+        <w:t xml:space="preserve">, no ficheiro “writenoncanonical.c”. Armazena também o tamanho deste ficheiro, na variável </w:t>
+      </w:r>
+      <w:r>
+        <w:rPr>
+          <w:rFonts w:cstheme="minorHAnsi"/>
+          <w:i/>
+          <w:iCs/>
+        </w:rPr>
+        <w:t>sizeFile</w:t>
+      </w:r>
+      <w:r>
+        <w:rPr>
+          <w:rFonts w:cstheme="minorHAnsi"/>
+        </w:rPr>
+        <w:t>. Por outro lado, o Recetor, sabendo o tamanho do ficheiro, que veio no pacote de controlo START, abre o ficheiro destino (ou cria-o, se este ainda não existir), e vai escrevendo a informação recebida para este, a cada pacote recebido.</w:t>
+      </w:r>
+    </w:p>
+    <w:p>
+      <w:pPr>
+        <w:pStyle w:val="PargrafodaLista"/>
+        <w:numPr>
+          <w:ilvl w:val="0"/>
+          <w:numId w:val="1"/>
+        </w:numPr>
+        <w:rPr>
+          <w:rFonts w:cstheme="minorHAnsi"/>
+        </w:rPr>
+      </w:pPr>
+      <w:r>
+        <w:rPr>
+          <w:rFonts w:cstheme="minorHAnsi"/>
+        </w:rPr>
+        <w:t>Envio e Receção dos pacotes de controlo START e END</w:t>
+      </w:r>
+    </w:p>
+    <w:p>
+      <w:pPr>
+        <w:rPr>
+          <w:noProof/>
+        </w:rPr>
+      </w:pPr>
+      <w:r>
+        <w:rPr>
+          <w:noProof/>
+        </w:rPr>
+        <w:drawing>
+          <wp:anchor distT="0" distB="0" distL="114300" distR="114300" simplePos="0" relativeHeight="251658240" behindDoc="1" locked="0" layoutInCell="1" allowOverlap="1" wp14:anchorId="11451201" wp14:editId="6D71C353">
+            <wp:simplePos x="0" y="0"/>
+            <wp:positionH relativeFrom="margin">
+              <wp:align>left</wp:align>
+            </wp:positionH>
+            <wp:positionV relativeFrom="paragraph">
+              <wp:posOffset>200527</wp:posOffset>
+            </wp:positionV>
+            <wp:extent cx="5400040" cy="664210"/>
+            <wp:effectExtent l="0" t="0" r="0" b="2540"/>
+            <wp:wrapNone/>
+            <wp:docPr id="1" name="Imagem 1"/>
+            <wp:cNvGraphicFramePr>
+              <a:graphicFrameLocks xmlns:a="http://schemas.openxmlformats.org/drawingml/2006/main" noChangeAspect="1"/>
+            </wp:cNvGraphicFramePr>
+            <a:graphic xmlns:a="http://schemas.openxmlformats.org/drawingml/2006/main">
+              <a:graphicData uri="http://schemas.openxmlformats.org/drawingml/2006/picture">
+                <pic:pic xmlns:pic="http://schemas.openxmlformats.org/drawingml/2006/picture">
+                  <pic:nvPicPr>
+                    <pic:cNvPr id="1" name=""/>
+                    <pic:cNvPicPr/>
+                  </pic:nvPicPr>
+                  <pic:blipFill>
+                    <a:blip r:embed="rId6">
+                      <a:extLst>
+                        <a:ext uri="{28A0092B-C50C-407E-A947-70E740481C1C}">
+                          <a14:useLocalDpi xmlns:a14="http://schemas.microsoft.com/office/drawing/2010/main" val="0"/>
+                        </a:ext>
+                      </a:extLst>
+                    </a:blip>
+                    <a:stretch>
+                      <a:fillRect/>
+                    </a:stretch>
+                  </pic:blipFill>
+                  <pic:spPr>
+                    <a:xfrm>
+                      <a:off x="0" y="0"/>
+                      <a:ext cx="5400040" cy="664210"/>
+                    </a:xfrm>
+                    <a:prstGeom prst="rect">
+                      <a:avLst/>
+                    </a:prstGeom>
+                  </pic:spPr>
+                </pic:pic>
+              </a:graphicData>
+            </a:graphic>
+            <wp14:sizeRelH relativeFrom="page">
+              <wp14:pctWidth>0</wp14:pctWidth>
+            </wp14:sizeRelH>
+            <wp14:sizeRelV relativeFrom="page">
+              <wp14:pctHeight>0</wp14:pctHeight>
+            </wp14:sizeRelV>
+          </wp:anchor>
+        </w:drawing>
+      </w:r>
+      <w:r>
+        <w:rPr>
+          <w:rFonts w:cstheme="minorHAnsi"/>
+        </w:rPr>
+        <w:t>O Emissor começa por criar o pacote de controlo START</w:t>
+      </w:r>
+      <w:r>
+        <w:rPr>
+          <w:noProof/>
+        </w:rPr>
+        <w:t>, que tem a seguinte estrutura:</w:t>
+      </w:r>
+    </w:p>
+    <w:p>
+      <w:pPr>
+        <w:rPr>
+          <w:noProof/>
+        </w:rPr>
+      </w:pPr>
+    </w:p>
+    <w:p>
+      <w:pPr>
+        <w:rPr>
+          <w:noProof/>
+        </w:rPr>
+      </w:pPr>
+    </w:p>
+    <w:p>
+      <w:pPr>
+        <w:rPr>
+          <w:noProof/>
+        </w:rPr>
+      </w:pPr>
+      <w:r>
+        <w:rPr>
+          <w:noProof/>
+        </w:rPr>
+        <w:t>Este irá conter dois tipos de informação (dois parâmetros na forma TLV), o tamanho e o nome do ficheiro, e o campo C terá o valor 2 (que indica que se trata de um pacote START). Estas informações serão recebidas pelo Recetor, que apresentará no ecrã estes dados.</w:t>
+      </w:r>
+    </w:p>
+    <w:p>
+      <w:pPr>
+        <w:rPr>
+          <w:noProof/>
+        </w:rPr>
+      </w:pPr>
+      <w:r>
+        <w:rPr>
+          <w:noProof/>
+        </w:rPr>
+        <w:t>Após enviar todos os pacotes de dados, o Emissor cria o pacote de controlo END, que será igual ao START, com exceção do campo C, que terá o valor 3 (indicador do pacote END). O Recetor, recebendo este pacote, saberá que não receberá mais informação, pelo que termina o loop de receção dos pacotes, no ficheiro “noncanonical.c”.</w:t>
+      </w:r>
+    </w:p>
+    <w:p>
+      <w:pPr>
+        <w:pStyle w:val="PargrafodaLista"/>
+        <w:numPr>
+          <w:ilvl w:val="0"/>
+          <w:numId w:val="1"/>
+        </w:numPr>
+        <w:rPr>
+          <w:rFonts w:cstheme="minorHAnsi"/>
+        </w:rPr>
+      </w:pPr>
+      <w:r>
+        <w:rPr>
+          <w:rFonts w:cstheme="minorHAnsi"/>
+        </w:rPr>
+        <w:t>Divisão da informação do ficheiro conforme o valor de MAX_SIZE</w:t>
+      </w:r>
+      <w:r>
+        <w:rPr>
+          <w:rFonts w:cstheme="minorHAnsi"/>
+        </w:rPr>
+        <w:t xml:space="preserve">, </w:t>
+      </w:r>
+      <w:r>
+        <w:rPr>
+          <w:rFonts w:cstheme="minorHAnsi"/>
+        </w:rPr>
+        <w:t>e construção d</w:t>
+      </w:r>
+      <w:r>
+        <w:rPr>
+          <w:rFonts w:cstheme="minorHAnsi"/>
+        </w:rPr>
+        <w:t>e dados</w:t>
+      </w:r>
+      <w:r>
+        <w:rPr>
+          <w:rFonts w:cstheme="minorHAnsi"/>
+        </w:rPr>
+        <w:t>, respeitando a sua estrutura</w:t>
+      </w:r>
+    </w:p>
+    <w:p>
+      <w:pPr>
+        <w:rPr>
+          <w:noProof/>
+        </w:rPr>
+      </w:pPr>
+      <w:r>
+        <w:rPr>
+          <w:noProof/>
+        </w:rPr>
+        <w:drawing>
+          <wp:anchor distT="0" distB="0" distL="114300" distR="114300" simplePos="0" relativeHeight="251659264" behindDoc="1" locked="0" layoutInCell="1" allowOverlap="1" wp14:anchorId="4EE997CC" wp14:editId="32F2B823">
+            <wp:simplePos x="0" y="0"/>
+            <wp:positionH relativeFrom="margin">
+              <wp:align>left</wp:align>
+            </wp:positionH>
+            <wp:positionV relativeFrom="paragraph">
+              <wp:posOffset>2299335</wp:posOffset>
+            </wp:positionV>
+            <wp:extent cx="3926205" cy="740410"/>
+            <wp:effectExtent l="0" t="0" r="0" b="2540"/>
+            <wp:wrapNone/>
+            <wp:docPr id="2" name="Imagem 2"/>
+            <wp:cNvGraphicFramePr>
+              <a:graphicFrameLocks xmlns:a="http://schemas.openxmlformats.org/drawingml/2006/main" noChangeAspect="1"/>
+            </wp:cNvGraphicFramePr>
+            <a:graphic xmlns:a="http://schemas.openxmlformats.org/drawingml/2006/main">
+              <a:graphicData uri="http://schemas.openxmlformats.org/drawingml/2006/picture">
+                <pic:pic xmlns:pic="http://schemas.openxmlformats.org/drawingml/2006/picture">
+                  <pic:nvPicPr>
+                    <pic:cNvPr id="1" name=""/>
+                    <pic:cNvPicPr/>
+                  </pic:nvPicPr>
+                  <pic:blipFill>
+                    <a:blip r:embed="rId7">
+                      <a:extLst>
+                        <a:ext uri="{28A0092B-C50C-407E-A947-70E740481C1C}">
+                          <a14:useLocalDpi xmlns:a14="http://schemas.microsoft.com/office/drawing/2010/main" val="0"/>
+                        </a:ext>
+                      </a:extLst>
+                    </a:blip>
+                    <a:stretch>
+                      <a:fillRect/>
+                    </a:stretch>
+                  </pic:blipFill>
+                  <pic:spPr>
+                    <a:xfrm>
+                      <a:off x="0" y="0"/>
+                      <a:ext cx="3926205" cy="740410"/>
+                    </a:xfrm>
+                    <a:prstGeom prst="rect">
+                      <a:avLst/>
+                    </a:prstGeom>
+                  </pic:spPr>
+                </pic:pic>
+              </a:graphicData>
+            </a:graphic>
+            <wp14:sizeRelH relativeFrom="page">
+              <wp14:pctWidth>0</wp14:pctWidth>
+            </wp14:sizeRelH>
+            <wp14:sizeRelV relativeFrom="page">
+              <wp14:pctHeight>0</wp14:pctHeight>
+            </wp14:sizeRelV>
+          </wp:anchor>
+        </w:drawing>
+      </w:r>
+      <w:r>
+        <w:rPr>
+          <w:noProof/>
+        </w:rPr>
+        <w:t xml:space="preserve">A constante MAX_SIZE definida no ficheiro “const_defines.h” indica o número de bytes de informação do ficheiro que cada pacote de dados pode conter, no máximo. No ficheiro “writecanonical.c”, o emissor começa por calcular o número de pacotes que será preciso enviar, calculado com base no tamanho do ficheiro e no valor desta constante. De seguida, executa um ciclo </w:t>
+      </w:r>
+      <w:r>
+        <w:rPr>
+          <w:b/>
+          <w:bCs/>
+          <w:noProof/>
+        </w:rPr>
+        <w:t>for</w:t>
+      </w:r>
+      <w:r>
+        <w:rPr>
+          <w:noProof/>
+        </w:rPr>
+        <w:t>, de modo a executar uma iteração para cada pacote. Assim, em cada iteração, calcula o número de bytes de informação que o pacote conterá, que corresponde ao mínimo entre MAX_SIZE e o número de bytes de informação restantes no ficheiro. Após isto, preenche os bytes especiais do pacote de dados (C, N, L2, L1), seguindo-se os bytes de informação a mandar. Do lado do Recetor, este não necessita de conhecer o tamanho do pacote de dados que receberá , uma vez que a camada da ligação lógica permite que este saiba quando um pacote termina – quando recebe a última FLAG. Segue-se um esquema da estrutura dos pacotes de aplicação:</w:t>
+      </w:r>
+    </w:p>
+    <w:p>
+      <w:pPr>
+        <w:rPr>
+          <w:noProof/>
+        </w:rPr>
+      </w:pPr>
+    </w:p>
+    <w:p>
+      <w:pPr>
+        <w:rPr>
+          <w:noProof/>
+        </w:rPr>
+      </w:pPr>
+    </w:p>
+    <w:p>
+      <w:pPr>
+        <w:rPr>
+          <w:noProof/>
+        </w:rPr>
+      </w:pPr>
+    </w:p>
+    <w:p>
+      <w:pPr>
+        <w:jc w:val="center"/>
         <w:rPr>
           <w:b/>
           <w:bCs/>
           <w:sz w:val="32"/>
           <w:szCs w:val="32"/>
         </w:rPr>
-        <w:t>de aplicação</w:t>
-      </w:r>
-    </w:p>
-    <w:p>
-      <w:pPr>
-        <w:rPr>
-          <w:rFonts w:cstheme="minorHAnsi"/>
-        </w:rPr>
-      </w:pPr>
+      </w:pPr>
+      <w:r>
+        <w:rPr>
+          <w:b/>
+          <w:bCs/>
+          <w:sz w:val="32"/>
+          <w:szCs w:val="32"/>
+        </w:rPr>
+        <w:t>Validação</w:t>
+      </w:r>
+    </w:p>
+    <w:p>
+      <w:pPr>
+        <w:rPr>
+          <w:noProof/>
+        </w:rPr>
+      </w:pPr>
+      <w:r>
+        <w:rPr>
+          <w:noProof/>
+        </w:rPr>
+        <w:t>Para validação do nosso programa, foram efetuados vários testes, aos quais resistiu. Destacam-se os seguintes:</w:t>
+      </w:r>
+    </w:p>
+    <w:p>
+      <w:pPr>
+        <w:rPr>
+          <w:noProof/>
+        </w:rPr>
+      </w:pPr>
+      <w:r>
+        <w:rPr>
+          <w:noProof/>
+        </w:rPr>
+        <w:lastRenderedPageBreak/>
+        <w:t xml:space="preserve">  - Envio de ficheiros de diversos tamanhos</w:t>
+      </w:r>
+    </w:p>
+    <w:p>
+      <w:pPr>
+        <w:rPr>
+          <w:noProof/>
+        </w:rPr>
+      </w:pPr>
+      <w:r>
+        <w:rPr>
+          <w:noProof/>
+        </w:rPr>
+        <w:t xml:space="preserve"> - Envio de um ficheiro com variação do </w:t>
+      </w:r>
+      <w:r>
+        <w:rPr>
+          <w:i/>
+          <w:iCs/>
+          <w:noProof/>
+        </w:rPr>
+        <w:t>baudrate</w:t>
+      </w:r>
+    </w:p>
+    <w:p>
+      <w:pPr>
+        <w:rPr>
+          <w:noProof/>
+        </w:rPr>
+      </w:pPr>
+      <w:r>
+        <w:rPr>
+          <w:noProof/>
+        </w:rPr>
+        <w:t xml:space="preserve">  - Envio de um ficheiro com variação do tamanho dos pacotes (MAX_SIZE)</w:t>
+      </w:r>
+    </w:p>
+    <w:p>
+      <w:pPr>
+        <w:rPr>
+          <w:noProof/>
+        </w:rPr>
+      </w:pPr>
+      <w:r>
+        <w:rPr>
+          <w:noProof/>
+        </w:rPr>
+        <w:t xml:space="preserve">  - Interrupção da porta série por alguns segundos, e retoma desta antes do encerramento do programa</w:t>
+      </w:r>
+    </w:p>
+    <w:p>
+      <w:pPr>
+        <w:rPr>
+          <w:noProof/>
+        </w:rPr>
+      </w:pPr>
+      <w:r>
+        <w:rPr>
+          <w:noProof/>
+        </w:rPr>
+        <w:t xml:space="preserve">  - Indução de ruído na porta série, de modo a induzir erros na transmissão da informação das tramas</w:t>
+      </w:r>
+    </w:p>
+    <w:p>
+      <w:pPr>
+        <w:jc w:val="center"/>
+        <w:rPr>
+          <w:b/>
+          <w:bCs/>
+          <w:sz w:val="32"/>
+          <w:szCs w:val="32"/>
+        </w:rPr>
+      </w:pPr>
+      <w:r>
+        <w:rPr>
+          <w:b/>
+          <w:bCs/>
+          <w:sz w:val="32"/>
+          <w:szCs w:val="32"/>
+        </w:rPr>
+        <w:t>Eficiência do protocolo da ligação de dados</w:t>
+      </w:r>
+    </w:p>
+    <w:p/>
+    <w:p>
+      <w:pPr>
+        <w:jc w:val="center"/>
+        <w:rPr>
+          <w:noProof/>
+        </w:rPr>
+      </w:pPr>
+      <w:r>
+        <w:rPr>
+          <w:noProof/>
+        </w:rPr>
+        <w:t>?</w:t>
+      </w:r>
+    </w:p>
+    <w:p>
+      <w:pPr>
+        <w:jc w:val="center"/>
+        <w:rPr>
+          <w:b/>
+          <w:bCs/>
+          <w:sz w:val="32"/>
+          <w:szCs w:val="32"/>
+        </w:rPr>
+      </w:pPr>
+      <w:r>
+        <w:rPr>
+          <w:b/>
+          <w:bCs/>
+          <w:sz w:val="32"/>
+          <w:szCs w:val="32"/>
+        </w:rPr>
+        <w:t>Conclusões</w:t>
+      </w:r>
+    </w:p>
+    <w:p>
+      <w:pPr>
+        <w:rPr>
+          <w:noProof/>
+        </w:rPr>
+      </w:pPr>
+      <w:r>
+        <w:rPr>
+          <w:noProof/>
+        </w:rPr>
+        <w:t xml:space="preserve">A implementação do protocolo de ligação de dados que constituía o tema deste projeto deu-nos a conhecer novos conceitos, como o mecanismo </w:t>
+      </w:r>
+      <w:r>
+        <w:rPr>
+          <w:i/>
+          <w:iCs/>
+          <w:noProof/>
+        </w:rPr>
+        <w:t>Stop and Wait</w:t>
+      </w:r>
+      <w:r>
+        <w:rPr>
+          <w:i/>
+          <w:iCs/>
+          <w:noProof/>
+        </w:rPr>
+        <w:t xml:space="preserve"> </w:t>
+      </w:r>
+      <w:r>
+        <w:rPr>
+          <w:noProof/>
+        </w:rPr>
+        <w:t xml:space="preserve">e </w:t>
+      </w:r>
+      <w:r>
+        <w:rPr>
+          <w:i/>
+          <w:iCs/>
+          <w:noProof/>
+        </w:rPr>
+        <w:t>tramas</w:t>
+      </w:r>
+      <w:r>
+        <w:rPr>
+          <w:noProof/>
+        </w:rPr>
+        <w:t xml:space="preserve">, que pudemos meter em prática durante a sua implementação. O nosso grupo conseguiu terminar todas as metas que tínhamos em mente quando iniciamos o projeto, tendo passado no entanto por algumas dificuldades, aquando de todos os pormenores que permitem tornar a aplicação resistente a fenómenos de erros. Para um melhor entendimento de todos os mecanismos envolvidos no protocolo, foi necessário estudar com atenção os </w:t>
+      </w:r>
+      <w:r>
+        <w:rPr>
+          <w:i/>
+          <w:iCs/>
+          <w:noProof/>
+        </w:rPr>
+        <w:t xml:space="preserve">slides </w:t>
+      </w:r>
+      <w:r>
+        <w:rPr>
+          <w:noProof/>
+        </w:rPr>
+        <w:t>acerca deste projeto, pelo que com o tempo solidificamos o nosso conhecimento sobre o assunto e conseguimos resolver os problemas que encontramos.</w:t>
+      </w:r>
+    </w:p>
+    <w:p>
+      <w:pPr>
+        <w:rPr>
+          <w:noProof/>
+        </w:rPr>
+      </w:pPr>
+      <w:r>
+        <w:rPr>
+          <w:noProof/>
+        </w:rPr>
+        <w:t>Em suma, o projeto foi concluído com sucesso, apesar do reduzido tempo de acesso aos laboratórios, aquando das condições pandémicas que se vivem, e serviu para um aprofundamento do conhecimento</w:t>
+      </w:r>
+      <w:r>
+        <w:rPr>
+          <w:noProof/>
+        </w:rPr>
+        <w:t xml:space="preserve"> teórico e prático sobre ligações de dados, e as camadas que estas envolvem.</w:t>
+      </w:r>
     </w:p>
     <w:sectPr>
       <w:pgSz w:w="11906" w:h="16838"/>
@@ -2999,7 +3648,7 @@
   <w:abstractNum w:abstractNumId="0" w15:restartNumberingAfterBreak="0">
     <w:nsid w:val="24C13641"/>
     <w:multiLevelType w:val="hybridMultilevel"/>
-    <w:tmpl w:val="926A652E"/>
+    <w:tmpl w:val="6D52665E"/>
     <w:lvl w:ilvl="0" w:tplc="08160001">
       <w:start w:val="1"/>
       <w:numFmt w:val="bullet"/>

</xml_diff>